<commit_message>
added saving result file and refactoring
</commit_message>
<xml_diff>
--- a/CourseWork/wwwroot/uploads/document.docx
+++ b/CourseWork/wwwroot/uploads/document.docx
@@ -309,7 +309,7 @@
           <w:sz w:val="32"/>
           <w:szCs w:val="32"/>
         </w:rPr>
-        <w:t>Найти имена</w:t>
+        <w:t>Щицбц фхсьн</w:t>
       </w:r>
     </w:p>
     <w:p>
@@ -487,7 +487,7 @@
           <w:sz w:val="32"/>
           <w:szCs w:val="32"/>
         </w:rPr>
-        <w:t>Найди отличия</w:t>
+        <w:t>Щицтц ъышчефз</w:t>
       </w:r>
     </w:p>
     <w:p>
@@ -861,7 +861,7 @@
           <w:sz w:val="32"/>
           <w:szCs w:val="32"/>
         </w:rPr>
-        <w:t>Найди предметы</w:t>
+        <w:t>Щицтц ыщстърыз</w:t>
       </w:r>
       <w:r>
         <w:rPr>
@@ -1008,7 +1008,7 @@
           <w:sz w:val="32"/>
           <w:szCs w:val="32"/>
         </w:rPr>
-        <w:t>Найти букву</w:t>
+        <w:t>Щицбц мьчрб</w:t>
       </w:r>
       <w:r>
         <w:rPr>
@@ -1156,7 +1156,7 @@
           <w:sz w:val="32"/>
           <w:szCs w:val="32"/>
         </w:rPr>
-        <w:t>Лабиринт</w:t>
+        <w:t>Чинчюфця</w:t>
       </w:r>
       <w:r>
         <w:rPr>
@@ -1303,7 +1303,7 @@
           <w:sz w:val="32"/>
           <w:szCs w:val="32"/>
         </w:rPr>
-        <w:t>Математика</w:t>
+        <w:t>Шияуълыхщн</w:t>
       </w:r>
     </w:p>
     <w:sectPr>

</xml_diff>